<commit_message>
Commit: Phase 5 - Seocond Part
</commit_message>
<xml_diff>
--- a/Documentation/Research Summary.docx
+++ b/Documentation/Research Summary.docx
@@ -5,52 +5,14 @@
     <w:p>
       <w:pPr>
         <w:pStyle w:val="Title"/>
-        <w:keepNext w:val="0"/>
-        <w:keepLines w:val="0"/>
-        <w:widowControl w:val="0"/>
-        <w:pBdr>
-          <w:top w:val="nil"/>
-          <w:left w:val="nil"/>
-          <w:bottom w:val="nil"/>
-          <w:right w:val="nil"/>
-          <w:between w:val="nil"/>
-        </w:pBdr>
-        <w:spacing w:after="0"/>
         <w:jc w:val="left"/>
-        <w:rPr>
-          <w:rFonts w:ascii="Arial" w:eastAsia="Arial" w:hAnsi="Arial" w:cs="Arial"/>
-          <w:b w:val="0"/>
-          <w:bCs w:val="0"/>
-          <w:color w:val="000000"/>
-          <w:sz w:val="22"/>
-          <w:szCs w:val="22"/>
-        </w:rPr>
-        <w:sectPr>
-          <w:pgSz w:w="12240" w:h="15840"/>
-          <w:pgMar w:top="1440" w:right="1440" w:bottom="1440" w:left="1440" w:header="720" w:footer="720" w:gutter="0"/>
-          <w:pgNumType w:start="1"/>
-          <w:cols w:space="720"/>
-        </w:sectPr>
-      </w:pPr>
-      <w:bookmarkStart w:id="0" w:name="_ra49gytsh9dr" w:colFirst="0" w:colLast="0"/>
-      <w:bookmarkEnd w:id="0"/>
-      <w:r>
-        <w:rPr>
-          <w:color w:val="000000"/>
-        </w:rPr>
-        <w:t>Tab 1</w:t>
-      </w:r>
-    </w:p>
-    <w:p>
-      <w:pPr>
-        <w:pStyle w:val="Title"/>
         <w:rPr>
           <w:sz w:val="40"/>
           <w:szCs w:val="40"/>
         </w:rPr>
       </w:pPr>
-      <w:bookmarkStart w:id="1" w:name="_w4jtmo123dfe" w:colFirst="0" w:colLast="0"/>
-      <w:bookmarkEnd w:id="1"/>
+      <w:bookmarkStart w:id="0" w:name="_w4jtmo123dfe" w:colFirst="0" w:colLast="0"/>
+      <w:bookmarkEnd w:id="0"/>
     </w:p>
     <w:p>
       <w:pPr>
@@ -60,8 +22,8 @@
           <w:szCs w:val="40"/>
         </w:rPr>
       </w:pPr>
-      <w:bookmarkStart w:id="2" w:name="_8ynsuy8facmu" w:colFirst="0" w:colLast="0"/>
-      <w:bookmarkEnd w:id="2"/>
+      <w:bookmarkStart w:id="1" w:name="_8ynsuy8facmu" w:colFirst="0" w:colLast="0"/>
+      <w:bookmarkEnd w:id="1"/>
     </w:p>
     <w:p/>
     <w:p/>
@@ -76,8 +38,8 @@
           <w:szCs w:val="40"/>
         </w:rPr>
       </w:pPr>
-      <w:bookmarkStart w:id="3" w:name="_ssqjfwjmvwhl" w:colFirst="0" w:colLast="0"/>
-      <w:bookmarkEnd w:id="3"/>
+      <w:bookmarkStart w:id="2" w:name="_ssqjfwjmvwhl" w:colFirst="0" w:colLast="0"/>
+      <w:bookmarkEnd w:id="2"/>
       <w:r>
         <w:rPr>
           <w:sz w:val="68"/>
@@ -90,8 +52,8 @@
       <w:pPr>
         <w:pStyle w:val="Subtitle"/>
       </w:pPr>
-      <w:bookmarkStart w:id="4" w:name="_4o08nff9cc1i" w:colFirst="0" w:colLast="0"/>
-      <w:bookmarkEnd w:id="4"/>
+      <w:bookmarkStart w:id="3" w:name="_4o08nff9cc1i" w:colFirst="0" w:colLast="0"/>
+      <w:bookmarkEnd w:id="3"/>
       <w:r>
         <w:t>Stress-level Management via Smartwatch Monitoring</w:t>
       </w:r>
@@ -194,6 +156,7 @@
         <w:t xml:space="preserve"> 19960, 20016, 20109</w:t>
       </w:r>
     </w:p>
+    <w:p/>
     <w:p/>
     <w:p>
       <w:pPr>
@@ -206,6 +169,7 @@
           <w:sz w:val="40"/>
           <w:szCs w:val="40"/>
         </w:rPr>
+        <w:lastRenderedPageBreak/>
         <w:t>Contents</w:t>
       </w:r>
     </w:p>
@@ -619,6 +583,7 @@
     <w:p/>
     <w:p/>
     <w:p/>
+    <w:p/>
     <w:p>
       <w:pPr>
         <w:pStyle w:val="Heading1"/>
@@ -627,9 +592,10 @@
           <w:numId w:val="3"/>
         </w:numPr>
       </w:pPr>
-      <w:bookmarkStart w:id="5" w:name="_dvbu0c4z1old" w:colFirst="0" w:colLast="0"/>
-      <w:bookmarkEnd w:id="5"/>
-      <w:r>
+      <w:bookmarkStart w:id="4" w:name="_dvbu0c4z1old" w:colFirst="0" w:colLast="0"/>
+      <w:bookmarkEnd w:id="4"/>
+      <w:r>
+        <w:lastRenderedPageBreak/>
         <w:t>Problem Definition</w:t>
       </w:r>
     </w:p>
@@ -638,11 +604,7 @@
         <w:jc w:val="both"/>
       </w:pPr>
       <w:r>
-        <w:t xml:space="preserve">Stress is a really prevalent health concern among many students and professionals in many fields, contributing to a decrease in productivity and reduced well-being which causes long-term mental health issues. Even though stress can be measured with the use of biometrics such as with heart rate variability (HRV), blood volume </w:t>
-      </w:r>
-      <w:r>
-        <w:lastRenderedPageBreak/>
-        <w:t>pulse and temperature, these stress-monitoring solutions have notable and significant limitations.</w:t>
+        <w:t>Stress is a really prevalent health concern among many students and professionals in many fields, contributing to a decrease in productivity and reduced well-being which causes long-term mental health issues. Even though stress can be measured with the use of biometrics such as with heart rate variability (HRV), blood volume pulse and temperature, these stress-monitoring solutions have notable and significant limitations.</w:t>
       </w:r>
     </w:p>
     <w:p>
@@ -691,9 +653,10 @@
           <w:numId w:val="3"/>
         </w:numPr>
       </w:pPr>
-      <w:bookmarkStart w:id="6" w:name="_lis78ebnrc6o" w:colFirst="0" w:colLast="0"/>
-      <w:bookmarkEnd w:id="6"/>
-      <w:r>
+      <w:bookmarkStart w:id="5" w:name="_lis78ebnrc6o" w:colFirst="0" w:colLast="0"/>
+      <w:bookmarkEnd w:id="5"/>
+      <w:r>
+        <w:lastRenderedPageBreak/>
         <w:t>Research Summary</w:t>
       </w:r>
     </w:p>
@@ -703,11 +666,7 @@
         <w:jc w:val="both"/>
       </w:pPr>
       <w:r>
-        <w:t xml:space="preserve">The research explores the application of smart wearable devices, the Internet of Things (IoT), and Machine Learning (ML) for the continuous, automatic detection and monitoring of stress and related mental health conditions such as anxiety and depression. At its foundation, this area utilizes both specialized and commercially available smartwatches to gather various biometric data, which includes </w:t>
-      </w:r>
-      <w:r>
-        <w:lastRenderedPageBreak/>
-        <w:t xml:space="preserve">physiological signals such as Heart Rate Variability (HRV), skin conductance, body temperature, blood volume pulse, and in some cases, chemical biomarkers like cortisol. This raw sensor data is then subjected to analysis using different Machine Learning models, including Decision Tree, Random Forest, and Support Vector Machine (SVM), which are employed to classify or predict an individual's stress levels. For instance, one system called "Stress-Track" demonstrated a high accuracy rate (99.5%) by integrating measurements of body temperature, sweat, and motion rate. Systematic reviews within this body of work confirm that the field is rapidly advancing, with wearables tracking fluctuations in depression, anxiety, and stress across various settings. Specifically in occupational stress monitoring, often focusing on health professionals, the </w:t>
+        <w:t xml:space="preserve">The research explores the application of smart wearable devices, the Internet of Things (IoT), and Machine Learning (ML) for the continuous, automatic detection and monitoring of stress and related mental health conditions such as anxiety and depression. At its foundation, this area utilizes both specialized and commercially available smartwatches to gather various biometric data, which includes physiological signals such as Heart Rate Variability (HRV), skin conductance, body temperature, blood volume pulse, and in some cases, chemical biomarkers like cortisol. This raw sensor data is then subjected to analysis using different Machine Learning models, including Decision Tree, Random Forest, and Support Vector Machine (SVM), which are employed to classify or predict an individual's stress levels. For instance, one system called "Stress-Track" demonstrated a high accuracy rate (99.5%) by integrating measurements of body temperature, sweat, and motion rate. Systematic reviews within this body of work confirm that the field is rapidly advancing, with wearables tracking fluctuations in depression, anxiety, and stress across various settings. Specifically in occupational stress monitoring, often focusing on health professionals, the </w:t>
       </w:r>
       <w:proofErr w:type="spellStart"/>
       <w:r>
@@ -717,6 +676,12 @@
       <w:r>
         <w:t xml:space="preserve"> E4 device was noted as a common tool, although researchers still frequently rely on standardized, subjective questionnaires to complement the objective sensor data. A significant complexity identified is the challenge posed by the discrepancy between physiological stress, as measured by a device, and the user's self-reported feeling of stress (perceived stress). One small study found no clear association between the daily physiological measurements from a smartwatch and the self-reported perceived stress, indicating that user interpretation and trust in the data remain a major hurdle. Finally, the utility of smartwatches extends beyond detection to include stress reduction interventions, such as providing prompts for breathing exercises, with overall user adoption being sensitive to factors like comfort and ease of use.</w:t>
       </w:r>
+    </w:p>
+    <w:p>
+      <w:pPr>
+        <w:spacing w:before="240" w:after="240"/>
+        <w:jc w:val="both"/>
+      </w:pPr>
     </w:p>
     <w:p>
       <w:pPr>
@@ -732,9 +697,10 @@
           <w:numId w:val="3"/>
         </w:numPr>
       </w:pPr>
-      <w:bookmarkStart w:id="7" w:name="_wjmucxvyckf2" w:colFirst="0" w:colLast="0"/>
-      <w:bookmarkEnd w:id="7"/>
-      <w:r>
+      <w:bookmarkStart w:id="6" w:name="_wjmucxvyckf2" w:colFirst="0" w:colLast="0"/>
+      <w:bookmarkEnd w:id="6"/>
+      <w:r>
+        <w:lastRenderedPageBreak/>
         <w:t>Conclusion</w:t>
       </w:r>
     </w:p>
@@ -756,10 +722,28 @@
         <w:jc w:val="both"/>
       </w:pPr>
       <w:r>
-        <w:lastRenderedPageBreak/>
         <w:t>To advance the field, researchers need to focus on robust, automated methods for classifying different stress levels and conducting large-scale studies to ensure the reliability of the data and algorithms.</w:t>
       </w:r>
     </w:p>
+    <w:p/>
+    <w:p/>
+    <w:p/>
+    <w:p/>
+    <w:p/>
+    <w:p/>
+    <w:p/>
+    <w:p/>
+    <w:p/>
+    <w:p/>
+    <w:p/>
+    <w:p/>
+    <w:p/>
+    <w:p/>
+    <w:p/>
+    <w:p/>
+    <w:p/>
+    <w:p/>
+    <w:p/>
     <w:p/>
     <w:p>
       <w:pPr>
@@ -769,9 +753,10 @@
           <w:numId w:val="3"/>
         </w:numPr>
       </w:pPr>
-      <w:bookmarkStart w:id="8" w:name="_9apl85ajx0v6" w:colFirst="0" w:colLast="0"/>
-      <w:bookmarkEnd w:id="8"/>
-      <w:r>
+      <w:bookmarkStart w:id="7" w:name="_9apl85ajx0v6" w:colFirst="0" w:colLast="0"/>
+      <w:bookmarkEnd w:id="7"/>
+      <w:r>
+        <w:lastRenderedPageBreak/>
         <w:t>Project Proposal</w:t>
       </w:r>
     </w:p>
@@ -795,8 +780,8 @@
           <w:bCs/>
         </w:rPr>
       </w:pPr>
-      <w:bookmarkStart w:id="9" w:name="_eu1z2rsja98y" w:colFirst="0" w:colLast="0"/>
-      <w:bookmarkEnd w:id="9"/>
+      <w:bookmarkStart w:id="8" w:name="_eu1z2rsja98y" w:colFirst="0" w:colLast="0"/>
+      <w:bookmarkEnd w:id="8"/>
       <w:r>
         <w:rPr>
           <w:b/>
@@ -821,8 +806,8 @@
           <w:bCs/>
         </w:rPr>
       </w:pPr>
-      <w:bookmarkStart w:id="10" w:name="_frrktrf2jz8" w:colFirst="0" w:colLast="0"/>
-      <w:bookmarkEnd w:id="10"/>
+      <w:bookmarkStart w:id="9" w:name="_frrktrf2jz8" w:colFirst="0" w:colLast="0"/>
+      <w:bookmarkEnd w:id="9"/>
       <w:r>
         <w:rPr>
           <w:b/>
@@ -847,8 +832,8 @@
           <w:bCs/>
         </w:rPr>
       </w:pPr>
-      <w:bookmarkStart w:id="11" w:name="_4qlfq8n1bzf0" w:colFirst="0" w:colLast="0"/>
-      <w:bookmarkEnd w:id="11"/>
+      <w:bookmarkStart w:id="10" w:name="_4qlfq8n1bzf0" w:colFirst="0" w:colLast="0"/>
+      <w:bookmarkEnd w:id="10"/>
       <w:r>
         <w:rPr>
           <w:b/>
@@ -912,7 +897,6 @@
           <w:b/>
           <w:bCs/>
         </w:rPr>
-        <w:lastRenderedPageBreak/>
         <w:t>PhysioNet Wearable Device Stress Dataset</w:t>
       </w:r>
     </w:p>
@@ -954,13 +938,14 @@
           <w:bCs/>
         </w:rPr>
       </w:pPr>
-      <w:bookmarkStart w:id="12" w:name="_3ccb1ptwdef7" w:colFirst="0" w:colLast="0"/>
-      <w:bookmarkEnd w:id="12"/>
+      <w:bookmarkStart w:id="11" w:name="_3ccb1ptwdef7" w:colFirst="0" w:colLast="0"/>
+      <w:bookmarkEnd w:id="11"/>
       <w:r>
         <w:rPr>
           <w:b/>
           <w:bCs/>
         </w:rPr>
+        <w:lastRenderedPageBreak/>
         <w:t>Model Development</w:t>
       </w:r>
     </w:p>
@@ -981,8 +966,8 @@
           <w:bCs/>
         </w:rPr>
       </w:pPr>
-      <w:bookmarkStart w:id="13" w:name="_wtn8sfpiptts" w:colFirst="0" w:colLast="0"/>
-      <w:bookmarkEnd w:id="13"/>
+      <w:bookmarkStart w:id="12" w:name="_wtn8sfpiptts" w:colFirst="0" w:colLast="0"/>
+      <w:bookmarkEnd w:id="12"/>
       <w:r>
         <w:rPr>
           <w:b/>
@@ -1007,8 +992,8 @@
           <w:bCs/>
         </w:rPr>
       </w:pPr>
-      <w:bookmarkStart w:id="14" w:name="_sy75crv4aeo6" w:colFirst="0" w:colLast="0"/>
-      <w:bookmarkEnd w:id="14"/>
+      <w:bookmarkStart w:id="13" w:name="_sy75crv4aeo6" w:colFirst="0" w:colLast="0"/>
+      <w:bookmarkEnd w:id="13"/>
       <w:r>
         <w:rPr>
           <w:b/>
@@ -1022,22 +1007,9 @@
         <w:jc w:val="both"/>
       </w:pPr>
       <w:r>
-        <w:t xml:space="preserve">The expected outcome is a time series–based model that achieves high accuracy in distinguishing baseline, stress, and recovery states from smartwatch data, with reasonable cross-subject robustness. Literature suggests that Random Forest and SVM perform strongly on HRV-based stress classification, while LSTM-based models can further exploit temporal structure in the signals. This system can act as a backend for IoT stress-monitoring applications that provide breathing prompts, trend tracking, and personalized interventions, while future work can address the </w:t>
-      </w:r>
-      <w:r>
-        <w:lastRenderedPageBreak/>
-        <w:t>known gap between physiological stress indices and perceived stress reported by users.</w:t>
-      </w:r>
-    </w:p>
-    <w:p/>
-    <w:p/>
-    <w:p/>
-    <w:p/>
-    <w:p/>
-    <w:p/>
-    <w:p/>
-    <w:p/>
-    <w:p/>
+        <w:t>The expected outcome is a time series–based model that achieves high accuracy in distinguishing baseline, stress, and recovery states from smartwatch data, with reasonable cross-subject robustness. Literature suggests that Random Forest and SVM perform strongly on HRV-based stress classification, while LSTM-based models can further exploit temporal structure in the signals. This system can act as a backend for IoT stress-monitoring applications that provide breathing prompts, trend tracking, and personalized interventions, while future work can address the known gap between physiological stress indices and perceived stress reported by users.</w:t>
+      </w:r>
+    </w:p>
     <w:p/>
     <w:p/>
     <w:p/>
@@ -1049,9 +1021,10 @@
           <w:numId w:val="3"/>
         </w:numPr>
       </w:pPr>
-      <w:bookmarkStart w:id="15" w:name="_20k7o62l5qas" w:colFirst="0" w:colLast="0"/>
-      <w:bookmarkEnd w:id="15"/>
-      <w:r>
+      <w:bookmarkStart w:id="14" w:name="_20k7o62l5qas" w:colFirst="0" w:colLast="0"/>
+      <w:bookmarkEnd w:id="14"/>
+      <w:r>
+        <w:lastRenderedPageBreak/>
         <w:t>References</w:t>
       </w:r>
     </w:p>
@@ -1406,7 +1379,6 @@
           <w:szCs w:val="24"/>
           <w:highlight w:val="white"/>
         </w:rPr>
-        <w:lastRenderedPageBreak/>
         <w:t xml:space="preserve">Kizito, N., Shoji, K., </w:t>
       </w:r>
       <w:proofErr w:type="spellStart"/>
@@ -1788,20 +1760,12 @@
       </w:rPr>
       <w:tab/>
     </w:r>
-    <w:proofErr w:type="gramStart"/>
     <w:r>
       <w:rPr>
         <w:color w:val="666666"/>
       </w:rPr>
       <w:tab/>
-      <w:t xml:space="preserve">  ETF</w:t>
-    </w:r>
-    <w:proofErr w:type="gramEnd"/>
-    <w:r>
-      <w:rPr>
-        <w:color w:val="666666"/>
-      </w:rPr>
-      <w:t>-DSAI</w:t>
+      <w:t xml:space="preserve">  ETF-DSAI</w:t>
     </w:r>
   </w:p>
 </w:hdr>

</xml_diff>